<commit_message>
Added web page and updated schemas
</commit_message>
<xml_diff>
--- a/assets/model-templates.docx
+++ b/assets/model-templates.docx
@@ -952,15 +952,17 @@
               </w:rPr>
               <w:t>date</w:t>
             </w:r>
-            <w:r>
+          </w:p>
+          <w:p>
+            <w:pPr>
+              <w:jc w:val="left"/>
               <w:rPr>
                 <w:noProof/>
                 <w:sz w:val="28"/>
                 <w:szCs w:val="28"/>
                 <w:lang w:val="fr-CA"/>
               </w:rPr>
-              <w:t>t</w:t>
-            </w:r>
+            </w:pPr>
             <w:r>
               <w:rPr>
                 <w:noProof/>
@@ -968,36 +970,7 @@
                 <w:szCs w:val="28"/>
                 <w:lang w:val="fr-CA"/>
               </w:rPr>
-              <w:t>ime</w:t>
-            </w:r>
-          </w:p>
-          <w:p>
-            <w:pPr>
-              <w:jc w:val="left"/>
-              <w:rPr>
-                <w:noProof/>
-                <w:sz w:val="28"/>
-                <w:szCs w:val="28"/>
-                <w:lang w:val="fr-CA"/>
-              </w:rPr>
-            </w:pPr>
-            <w:r>
-              <w:rPr>
-                <w:noProof/>
-                <w:sz w:val="28"/>
-                <w:szCs w:val="28"/>
-                <w:lang w:val="fr-CA"/>
-              </w:rPr>
               <w:t>date</w:t>
-            </w:r>
-            <w:r>
-              <w:rPr>
-                <w:noProof/>
-                <w:sz w:val="28"/>
-                <w:szCs w:val="28"/>
-                <w:lang w:val="fr-CA"/>
-              </w:rPr>
-              <w:t>time</w:t>
             </w:r>
           </w:p>
           <w:p>

</xml_diff>